<commit_message>
java programs are updated
</commit_message>
<xml_diff>
--- a/Java 8 programs.docx
+++ b/Java 8 programs.docx
@@ -33322,8 +33322,867 @@
           </w:p>
           <w:p>
             <w:pPr>
-              <w:rPr>
-                <w:b/>
+              <w:autoSpaceDE w:val="0"/>
+              <w:autoSpaceDN w:val="0"/>
+              <w:adjustRightInd w:val="0"/>
+              <w:rPr>
+                <w:rFonts w:ascii="Consolas" w:hAnsi="Consolas" w:cs="Consolas"/>
+                <w:sz w:val="20"/>
+                <w:szCs w:val="20"/>
+              </w:rPr>
+            </w:pPr>
+            <w:r>
+              <w:rPr>
+                <w:rFonts w:ascii="Consolas" w:hAnsi="Consolas" w:cs="Consolas"/>
+                <w:b/>
+                <w:bCs/>
+                <w:color w:val="7F0055"/>
+                <w:sz w:val="20"/>
+                <w:szCs w:val="20"/>
+              </w:rPr>
+              <w:lastRenderedPageBreak/>
+              <w:t>public</w:t>
+            </w:r>
+            <w:r>
+              <w:rPr>
+                <w:rFonts w:ascii="Consolas" w:hAnsi="Consolas" w:cs="Consolas"/>
+                <w:color w:val="000000"/>
+                <w:sz w:val="20"/>
+                <w:szCs w:val="20"/>
+              </w:rPr>
+              <w:t xml:space="preserve"> </w:t>
+            </w:r>
+            <w:r>
+              <w:rPr>
+                <w:rFonts w:ascii="Consolas" w:hAnsi="Consolas" w:cs="Consolas"/>
+                <w:b/>
+                <w:bCs/>
+                <w:color w:val="7F0055"/>
+                <w:sz w:val="20"/>
+                <w:szCs w:val="20"/>
+              </w:rPr>
+              <w:t>class</w:t>
+            </w:r>
+            <w:r>
+              <w:rPr>
+                <w:rFonts w:ascii="Consolas" w:hAnsi="Consolas" w:cs="Consolas"/>
+                <w:color w:val="000000"/>
+                <w:sz w:val="20"/>
+                <w:szCs w:val="20"/>
+              </w:rPr>
+              <w:t xml:space="preserve"> javaTrickOveloding {</w:t>
+            </w:r>
+          </w:p>
+          <w:p>
+            <w:pPr>
+              <w:autoSpaceDE w:val="0"/>
+              <w:autoSpaceDN w:val="0"/>
+              <w:adjustRightInd w:val="0"/>
+              <w:rPr>
+                <w:rFonts w:ascii="Consolas" w:hAnsi="Consolas" w:cs="Consolas"/>
+                <w:sz w:val="20"/>
+                <w:szCs w:val="20"/>
+              </w:rPr>
+            </w:pPr>
+            <w:r>
+              <w:rPr>
+                <w:rFonts w:ascii="Consolas" w:hAnsi="Consolas" w:cs="Consolas"/>
+                <w:color w:val="000000"/>
+                <w:sz w:val="20"/>
+                <w:szCs w:val="20"/>
+              </w:rPr>
+              <w:tab/>
+            </w:r>
+            <w:r>
+              <w:rPr>
+                <w:rFonts w:ascii="Consolas" w:hAnsi="Consolas" w:cs="Consolas"/>
+                <w:b/>
+                <w:bCs/>
+                <w:color w:val="7F0055"/>
+                <w:sz w:val="20"/>
+                <w:szCs w:val="20"/>
+              </w:rPr>
+              <w:t>public</w:t>
+            </w:r>
+            <w:r>
+              <w:rPr>
+                <w:rFonts w:ascii="Consolas" w:hAnsi="Consolas" w:cs="Consolas"/>
+                <w:color w:val="000000"/>
+                <w:sz w:val="20"/>
+                <w:szCs w:val="20"/>
+              </w:rPr>
+              <w:t xml:space="preserve"> </w:t>
+            </w:r>
+            <w:r>
+              <w:rPr>
+                <w:rFonts w:ascii="Consolas" w:hAnsi="Consolas" w:cs="Consolas"/>
+                <w:b/>
+                <w:bCs/>
+                <w:color w:val="7F0055"/>
+                <w:sz w:val="20"/>
+                <w:szCs w:val="20"/>
+              </w:rPr>
+              <w:t>static</w:t>
+            </w:r>
+            <w:r>
+              <w:rPr>
+                <w:rFonts w:ascii="Consolas" w:hAnsi="Consolas" w:cs="Consolas"/>
+                <w:color w:val="000000"/>
+                <w:sz w:val="20"/>
+                <w:szCs w:val="20"/>
+              </w:rPr>
+              <w:t xml:space="preserve"> </w:t>
+            </w:r>
+            <w:r>
+              <w:rPr>
+                <w:rFonts w:ascii="Consolas" w:hAnsi="Consolas" w:cs="Consolas"/>
+                <w:b/>
+                <w:bCs/>
+                <w:color w:val="7F0055"/>
+                <w:sz w:val="20"/>
+                <w:szCs w:val="20"/>
+              </w:rPr>
+              <w:t>void</w:t>
+            </w:r>
+            <w:r>
+              <w:rPr>
+                <w:rFonts w:ascii="Consolas" w:hAnsi="Consolas" w:cs="Consolas"/>
+                <w:color w:val="000000"/>
+                <w:sz w:val="20"/>
+                <w:szCs w:val="20"/>
+              </w:rPr>
+              <w:t xml:space="preserve"> main(String </w:t>
+            </w:r>
+            <w:r>
+              <w:rPr>
+                <w:rFonts w:ascii="Consolas" w:hAnsi="Consolas" w:cs="Consolas"/>
+                <w:color w:val="6A3E3E"/>
+                <w:sz w:val="20"/>
+                <w:szCs w:val="20"/>
+              </w:rPr>
+              <w:t>args</w:t>
+            </w:r>
+            <w:r>
+              <w:rPr>
+                <w:rFonts w:ascii="Consolas" w:hAnsi="Consolas" w:cs="Consolas"/>
+                <w:color w:val="000000"/>
+                <w:sz w:val="20"/>
+                <w:szCs w:val="20"/>
+              </w:rPr>
+              <w:t>[]) {</w:t>
+            </w:r>
+          </w:p>
+          <w:p>
+            <w:pPr>
+              <w:autoSpaceDE w:val="0"/>
+              <w:autoSpaceDN w:val="0"/>
+              <w:adjustRightInd w:val="0"/>
+              <w:rPr>
+                <w:rFonts w:ascii="Consolas" w:hAnsi="Consolas" w:cs="Consolas"/>
+                <w:sz w:val="20"/>
+                <w:szCs w:val="20"/>
+              </w:rPr>
+            </w:pPr>
+            <w:r>
+              <w:rPr>
+                <w:rFonts w:ascii="Consolas" w:hAnsi="Consolas" w:cs="Consolas"/>
+                <w:color w:val="000000"/>
+                <w:sz w:val="20"/>
+                <w:szCs w:val="20"/>
+              </w:rPr>
+              <w:tab/>
+            </w:r>
+            <w:r>
+              <w:rPr>
+                <w:rFonts w:ascii="Consolas" w:hAnsi="Consolas" w:cs="Consolas"/>
+                <w:color w:val="000000"/>
+                <w:sz w:val="20"/>
+                <w:szCs w:val="20"/>
+              </w:rPr>
+              <w:tab/>
+            </w:r>
+            <w:r>
+              <w:rPr>
+                <w:rFonts w:ascii="Consolas" w:hAnsi="Consolas" w:cs="Consolas"/>
+                <w:i/>
+                <w:iCs/>
+                <w:color w:val="000000"/>
+                <w:sz w:val="20"/>
+                <w:szCs w:val="20"/>
+              </w:rPr>
+              <w:t>test</w:t>
+            </w:r>
+            <w:r>
+              <w:rPr>
+                <w:rFonts w:ascii="Consolas" w:hAnsi="Consolas" w:cs="Consolas"/>
+                <w:color w:val="000000"/>
+                <w:sz w:val="20"/>
+                <w:szCs w:val="20"/>
+              </w:rPr>
+              <w:t>(</w:t>
+            </w:r>
+            <w:r>
+              <w:rPr>
+                <w:rFonts w:ascii="Consolas" w:hAnsi="Consolas" w:cs="Consolas"/>
+                <w:b/>
+                <w:bCs/>
+                <w:color w:val="7F0055"/>
+                <w:sz w:val="20"/>
+                <w:szCs w:val="20"/>
+              </w:rPr>
+              <w:t>null</w:t>
+            </w:r>
+            <w:r>
+              <w:rPr>
+                <w:rFonts w:ascii="Consolas" w:hAnsi="Consolas" w:cs="Consolas"/>
+                <w:color w:val="000000"/>
+                <w:sz w:val="20"/>
+                <w:szCs w:val="20"/>
+              </w:rPr>
+              <w:t>);</w:t>
+            </w:r>
+          </w:p>
+          <w:p>
+            <w:pPr>
+              <w:autoSpaceDE w:val="0"/>
+              <w:autoSpaceDN w:val="0"/>
+              <w:adjustRightInd w:val="0"/>
+              <w:rPr>
+                <w:rFonts w:ascii="Consolas" w:hAnsi="Consolas" w:cs="Consolas"/>
+                <w:sz w:val="20"/>
+                <w:szCs w:val="20"/>
+              </w:rPr>
+            </w:pPr>
+            <w:r>
+              <w:rPr>
+                <w:rFonts w:ascii="Consolas" w:hAnsi="Consolas" w:cs="Consolas"/>
+                <w:color w:val="000000"/>
+                <w:sz w:val="20"/>
+                <w:szCs w:val="20"/>
+              </w:rPr>
+              <w:tab/>
+              <w:t>}</w:t>
+            </w:r>
+          </w:p>
+          <w:p>
+            <w:pPr>
+              <w:autoSpaceDE w:val="0"/>
+              <w:autoSpaceDN w:val="0"/>
+              <w:adjustRightInd w:val="0"/>
+              <w:rPr>
+                <w:rFonts w:ascii="Consolas" w:hAnsi="Consolas" w:cs="Consolas"/>
+                <w:sz w:val="20"/>
+                <w:szCs w:val="20"/>
+              </w:rPr>
+            </w:pPr>
+            <w:r>
+              <w:rPr>
+                <w:rFonts w:ascii="Consolas" w:hAnsi="Consolas" w:cs="Consolas"/>
+                <w:color w:val="000000"/>
+                <w:sz w:val="20"/>
+                <w:szCs w:val="20"/>
+              </w:rPr>
+              <w:tab/>
+            </w:r>
+            <w:r>
+              <w:rPr>
+                <w:rFonts w:ascii="Consolas" w:hAnsi="Consolas" w:cs="Consolas"/>
+                <w:b/>
+                <w:bCs/>
+                <w:color w:val="7F0055"/>
+                <w:sz w:val="20"/>
+                <w:szCs w:val="20"/>
+              </w:rPr>
+              <w:t>public</w:t>
+            </w:r>
+            <w:r>
+              <w:rPr>
+                <w:rFonts w:ascii="Consolas" w:hAnsi="Consolas" w:cs="Consolas"/>
+                <w:color w:val="000000"/>
+                <w:sz w:val="20"/>
+                <w:szCs w:val="20"/>
+              </w:rPr>
+              <w:t xml:space="preserve"> </w:t>
+            </w:r>
+            <w:r>
+              <w:rPr>
+                <w:rFonts w:ascii="Consolas" w:hAnsi="Consolas" w:cs="Consolas"/>
+                <w:b/>
+                <w:bCs/>
+                <w:color w:val="7F0055"/>
+                <w:sz w:val="20"/>
+                <w:szCs w:val="20"/>
+              </w:rPr>
+              <w:t>static</w:t>
+            </w:r>
+            <w:r>
+              <w:rPr>
+                <w:rFonts w:ascii="Consolas" w:hAnsi="Consolas" w:cs="Consolas"/>
+                <w:color w:val="000000"/>
+                <w:sz w:val="20"/>
+                <w:szCs w:val="20"/>
+              </w:rPr>
+              <w:t xml:space="preserve"> </w:t>
+            </w:r>
+            <w:r>
+              <w:rPr>
+                <w:rFonts w:ascii="Consolas" w:hAnsi="Consolas" w:cs="Consolas"/>
+                <w:b/>
+                <w:bCs/>
+                <w:color w:val="7F0055"/>
+                <w:sz w:val="20"/>
+                <w:szCs w:val="20"/>
+              </w:rPr>
+              <w:t>void</w:t>
+            </w:r>
+            <w:r>
+              <w:rPr>
+                <w:rFonts w:ascii="Consolas" w:hAnsi="Consolas" w:cs="Consolas"/>
+                <w:color w:val="000000"/>
+                <w:sz w:val="20"/>
+                <w:szCs w:val="20"/>
+              </w:rPr>
+              <w:t xml:space="preserve"> test(Object </w:t>
+            </w:r>
+            <w:r>
+              <w:rPr>
+                <w:rFonts w:ascii="Consolas" w:hAnsi="Consolas" w:cs="Consolas"/>
+                <w:color w:val="6A3E3E"/>
+                <w:sz w:val="20"/>
+                <w:szCs w:val="20"/>
+              </w:rPr>
+              <w:t>obj</w:t>
+            </w:r>
+            <w:r>
+              <w:rPr>
+                <w:rFonts w:ascii="Consolas" w:hAnsi="Consolas" w:cs="Consolas"/>
+                <w:color w:val="000000"/>
+                <w:sz w:val="20"/>
+                <w:szCs w:val="20"/>
+              </w:rPr>
+              <w:t>) {</w:t>
+            </w:r>
+          </w:p>
+          <w:p>
+            <w:pPr>
+              <w:autoSpaceDE w:val="0"/>
+              <w:autoSpaceDN w:val="0"/>
+              <w:adjustRightInd w:val="0"/>
+              <w:rPr>
+                <w:rFonts w:ascii="Consolas" w:hAnsi="Consolas" w:cs="Consolas"/>
+                <w:sz w:val="20"/>
+                <w:szCs w:val="20"/>
+              </w:rPr>
+            </w:pPr>
+            <w:r>
+              <w:rPr>
+                <w:rFonts w:ascii="Consolas" w:hAnsi="Consolas" w:cs="Consolas"/>
+                <w:color w:val="000000"/>
+                <w:sz w:val="20"/>
+                <w:szCs w:val="20"/>
+              </w:rPr>
+              <w:tab/>
+            </w:r>
+            <w:r>
+              <w:rPr>
+                <w:rFonts w:ascii="Consolas" w:hAnsi="Consolas" w:cs="Consolas"/>
+                <w:color w:val="000000"/>
+                <w:sz w:val="20"/>
+                <w:szCs w:val="20"/>
+              </w:rPr>
+              <w:tab/>
+              <w:t>System.</w:t>
+            </w:r>
+            <w:r>
+              <w:rPr>
+                <w:rFonts w:ascii="Consolas" w:hAnsi="Consolas" w:cs="Consolas"/>
+                <w:b/>
+                <w:bCs/>
+                <w:i/>
+                <w:iCs/>
+                <w:color w:val="0000C0"/>
+                <w:sz w:val="20"/>
+                <w:szCs w:val="20"/>
+              </w:rPr>
+              <w:t>out</w:t>
+            </w:r>
+            <w:r>
+              <w:rPr>
+                <w:rFonts w:ascii="Consolas" w:hAnsi="Consolas" w:cs="Consolas"/>
+                <w:color w:val="000000"/>
+                <w:sz w:val="20"/>
+                <w:szCs w:val="20"/>
+              </w:rPr>
+              <w:t>.println(</w:t>
+            </w:r>
+            <w:r>
+              <w:rPr>
+                <w:rFonts w:ascii="Consolas" w:hAnsi="Consolas" w:cs="Consolas"/>
+                <w:color w:val="2A00FF"/>
+                <w:sz w:val="20"/>
+                <w:szCs w:val="20"/>
+              </w:rPr>
+              <w:t>"object impl called"</w:t>
+            </w:r>
+            <w:r>
+              <w:rPr>
+                <w:rFonts w:ascii="Consolas" w:hAnsi="Consolas" w:cs="Consolas"/>
+                <w:color w:val="000000"/>
+                <w:sz w:val="20"/>
+                <w:szCs w:val="20"/>
+              </w:rPr>
+              <w:t>);</w:t>
+            </w:r>
+          </w:p>
+          <w:p>
+            <w:pPr>
+              <w:autoSpaceDE w:val="0"/>
+              <w:autoSpaceDN w:val="0"/>
+              <w:adjustRightInd w:val="0"/>
+              <w:rPr>
+                <w:rFonts w:ascii="Consolas" w:hAnsi="Consolas" w:cs="Consolas"/>
+                <w:sz w:val="20"/>
+                <w:szCs w:val="20"/>
+              </w:rPr>
+            </w:pPr>
+            <w:r>
+              <w:rPr>
+                <w:rFonts w:ascii="Consolas" w:hAnsi="Consolas" w:cs="Consolas"/>
+                <w:color w:val="000000"/>
+                <w:sz w:val="20"/>
+                <w:szCs w:val="20"/>
+              </w:rPr>
+              <w:tab/>
+              <w:t>}</w:t>
+            </w:r>
+          </w:p>
+          <w:p>
+            <w:pPr>
+              <w:autoSpaceDE w:val="0"/>
+              <w:autoSpaceDN w:val="0"/>
+              <w:adjustRightInd w:val="0"/>
+              <w:rPr>
+                <w:rFonts w:ascii="Consolas" w:hAnsi="Consolas" w:cs="Consolas"/>
+                <w:sz w:val="20"/>
+                <w:szCs w:val="20"/>
+              </w:rPr>
+            </w:pPr>
+            <w:r>
+              <w:rPr>
+                <w:rFonts w:ascii="Consolas" w:hAnsi="Consolas" w:cs="Consolas"/>
+                <w:color w:val="000000"/>
+                <w:sz w:val="20"/>
+                <w:szCs w:val="20"/>
+              </w:rPr>
+              <w:tab/>
+            </w:r>
+          </w:p>
+          <w:p>
+            <w:pPr>
+              <w:autoSpaceDE w:val="0"/>
+              <w:autoSpaceDN w:val="0"/>
+              <w:adjustRightInd w:val="0"/>
+              <w:rPr>
+                <w:rFonts w:ascii="Consolas" w:hAnsi="Consolas" w:cs="Consolas"/>
+                <w:sz w:val="20"/>
+                <w:szCs w:val="20"/>
+              </w:rPr>
+            </w:pPr>
+            <w:r>
+              <w:rPr>
+                <w:rFonts w:ascii="Consolas" w:hAnsi="Consolas" w:cs="Consolas"/>
+                <w:color w:val="000000"/>
+                <w:sz w:val="20"/>
+                <w:szCs w:val="20"/>
+              </w:rPr>
+              <w:tab/>
+            </w:r>
+            <w:r>
+              <w:rPr>
+                <w:rFonts w:ascii="Consolas" w:hAnsi="Consolas" w:cs="Consolas"/>
+                <w:color w:val="3F7F5F"/>
+                <w:sz w:val="20"/>
+                <w:szCs w:val="20"/>
+              </w:rPr>
+              <w:t xml:space="preserve">/*public static void test(String </w:t>
+            </w:r>
+            <w:r>
+              <w:rPr>
+                <w:rFonts w:ascii="Consolas" w:hAnsi="Consolas" w:cs="Consolas"/>
+                <w:color w:val="3F7F5F"/>
+                <w:sz w:val="20"/>
+                <w:szCs w:val="20"/>
+                <w:u w:val="single"/>
+              </w:rPr>
+              <w:t>obj</w:t>
+            </w:r>
+            <w:r>
+              <w:rPr>
+                <w:rFonts w:ascii="Consolas" w:hAnsi="Consolas" w:cs="Consolas"/>
+                <w:color w:val="3F7F5F"/>
+                <w:sz w:val="20"/>
+                <w:szCs w:val="20"/>
+              </w:rPr>
+              <w:t>) {</w:t>
+            </w:r>
+          </w:p>
+          <w:p>
+            <w:pPr>
+              <w:autoSpaceDE w:val="0"/>
+              <w:autoSpaceDN w:val="0"/>
+              <w:adjustRightInd w:val="0"/>
+              <w:rPr>
+                <w:rFonts w:ascii="Consolas" w:hAnsi="Consolas" w:cs="Consolas"/>
+                <w:sz w:val="20"/>
+                <w:szCs w:val="20"/>
+              </w:rPr>
+            </w:pPr>
+            <w:r>
+              <w:rPr>
+                <w:rFonts w:ascii="Consolas" w:hAnsi="Consolas" w:cs="Consolas"/>
+                <w:color w:val="3F7F5F"/>
+                <w:sz w:val="20"/>
+                <w:szCs w:val="20"/>
+              </w:rPr>
+              <w:tab/>
+            </w:r>
+            <w:r>
+              <w:rPr>
+                <w:rFonts w:ascii="Consolas" w:hAnsi="Consolas" w:cs="Consolas"/>
+                <w:color w:val="3F7F5F"/>
+                <w:sz w:val="20"/>
+                <w:szCs w:val="20"/>
+              </w:rPr>
+              <w:tab/>
+              <w:t xml:space="preserve">System.out.println("String </w:t>
+            </w:r>
+            <w:r>
+              <w:rPr>
+                <w:rFonts w:ascii="Consolas" w:hAnsi="Consolas" w:cs="Consolas"/>
+                <w:color w:val="3F7F5F"/>
+                <w:sz w:val="20"/>
+                <w:szCs w:val="20"/>
+                <w:u w:val="single"/>
+              </w:rPr>
+              <w:t>impl</w:t>
+            </w:r>
+            <w:r>
+              <w:rPr>
+                <w:rFonts w:ascii="Consolas" w:hAnsi="Consolas" w:cs="Consolas"/>
+                <w:color w:val="3F7F5F"/>
+                <w:sz w:val="20"/>
+                <w:szCs w:val="20"/>
+              </w:rPr>
+              <w:t xml:space="preserve"> called");</w:t>
+            </w:r>
+          </w:p>
+          <w:p>
+            <w:pPr>
+              <w:autoSpaceDE w:val="0"/>
+              <w:autoSpaceDN w:val="0"/>
+              <w:adjustRightInd w:val="0"/>
+              <w:rPr>
+                <w:rFonts w:ascii="Consolas" w:hAnsi="Consolas" w:cs="Consolas"/>
+                <w:sz w:val="20"/>
+                <w:szCs w:val="20"/>
+              </w:rPr>
+            </w:pPr>
+            <w:r>
+              <w:rPr>
+                <w:rFonts w:ascii="Consolas" w:hAnsi="Consolas" w:cs="Consolas"/>
+                <w:color w:val="3F7F5F"/>
+                <w:sz w:val="20"/>
+                <w:szCs w:val="20"/>
+              </w:rPr>
+              <w:tab/>
+              <w:t>}*/</w:t>
+            </w:r>
+          </w:p>
+          <w:p>
+            <w:pPr>
+              <w:autoSpaceDE w:val="0"/>
+              <w:autoSpaceDN w:val="0"/>
+              <w:adjustRightInd w:val="0"/>
+              <w:rPr>
+                <w:rFonts w:ascii="Consolas" w:hAnsi="Consolas" w:cs="Consolas"/>
+                <w:sz w:val="20"/>
+                <w:szCs w:val="20"/>
+              </w:rPr>
+            </w:pPr>
+            <w:r>
+              <w:rPr>
+                <w:rFonts w:ascii="Consolas" w:hAnsi="Consolas" w:cs="Consolas"/>
+                <w:color w:val="000000"/>
+                <w:sz w:val="20"/>
+                <w:szCs w:val="20"/>
+              </w:rPr>
+              <w:tab/>
+            </w:r>
+          </w:p>
+          <w:p>
+            <w:pPr>
+              <w:autoSpaceDE w:val="0"/>
+              <w:autoSpaceDN w:val="0"/>
+              <w:adjustRightInd w:val="0"/>
+              <w:rPr>
+                <w:rFonts w:ascii="Consolas" w:hAnsi="Consolas" w:cs="Consolas"/>
+                <w:sz w:val="20"/>
+                <w:szCs w:val="20"/>
+              </w:rPr>
+            </w:pPr>
+            <w:r>
+              <w:rPr>
+                <w:rFonts w:ascii="Consolas" w:hAnsi="Consolas" w:cs="Consolas"/>
+                <w:color w:val="000000"/>
+                <w:sz w:val="20"/>
+                <w:szCs w:val="20"/>
+              </w:rPr>
+              <w:tab/>
+            </w:r>
+            <w:r>
+              <w:rPr>
+                <w:rFonts w:ascii="Consolas" w:hAnsi="Consolas" w:cs="Consolas"/>
+                <w:b/>
+                <w:bCs/>
+                <w:color w:val="7F0055"/>
+                <w:sz w:val="20"/>
+                <w:szCs w:val="20"/>
+              </w:rPr>
+              <w:t>public</w:t>
+            </w:r>
+            <w:r>
+              <w:rPr>
+                <w:rFonts w:ascii="Consolas" w:hAnsi="Consolas" w:cs="Consolas"/>
+                <w:color w:val="000000"/>
+                <w:sz w:val="20"/>
+                <w:szCs w:val="20"/>
+              </w:rPr>
+              <w:t xml:space="preserve"> </w:t>
+            </w:r>
+            <w:r>
+              <w:rPr>
+                <w:rFonts w:ascii="Consolas" w:hAnsi="Consolas" w:cs="Consolas"/>
+                <w:b/>
+                <w:bCs/>
+                <w:color w:val="7F0055"/>
+                <w:sz w:val="20"/>
+                <w:szCs w:val="20"/>
+              </w:rPr>
+              <w:t>static</w:t>
+            </w:r>
+            <w:r>
+              <w:rPr>
+                <w:rFonts w:ascii="Consolas" w:hAnsi="Consolas" w:cs="Consolas"/>
+                <w:color w:val="000000"/>
+                <w:sz w:val="20"/>
+                <w:szCs w:val="20"/>
+              </w:rPr>
+              <w:t xml:space="preserve"> </w:t>
+            </w:r>
+            <w:r>
+              <w:rPr>
+                <w:rFonts w:ascii="Consolas" w:hAnsi="Consolas" w:cs="Consolas"/>
+                <w:b/>
+                <w:bCs/>
+                <w:color w:val="7F0055"/>
+                <w:sz w:val="20"/>
+                <w:szCs w:val="20"/>
+              </w:rPr>
+              <w:t>void</w:t>
+            </w:r>
+            <w:r>
+              <w:rPr>
+                <w:rFonts w:ascii="Consolas" w:hAnsi="Consolas" w:cs="Consolas"/>
+                <w:color w:val="000000"/>
+                <w:sz w:val="20"/>
+                <w:szCs w:val="20"/>
+              </w:rPr>
+              <w:t xml:space="preserve"> test(Integer </w:t>
+            </w:r>
+            <w:r>
+              <w:rPr>
+                <w:rFonts w:ascii="Consolas" w:hAnsi="Consolas" w:cs="Consolas"/>
+                <w:color w:val="6A3E3E"/>
+                <w:sz w:val="20"/>
+                <w:szCs w:val="20"/>
+              </w:rPr>
+              <w:t>obj</w:t>
+            </w:r>
+            <w:r>
+              <w:rPr>
+                <w:rFonts w:ascii="Consolas" w:hAnsi="Consolas" w:cs="Consolas"/>
+                <w:color w:val="000000"/>
+                <w:sz w:val="20"/>
+                <w:szCs w:val="20"/>
+              </w:rPr>
+              <w:t>) {</w:t>
+            </w:r>
+          </w:p>
+          <w:p>
+            <w:pPr>
+              <w:autoSpaceDE w:val="0"/>
+              <w:autoSpaceDN w:val="0"/>
+              <w:adjustRightInd w:val="0"/>
+              <w:rPr>
+                <w:rFonts w:ascii="Consolas" w:hAnsi="Consolas" w:cs="Consolas"/>
+                <w:sz w:val="20"/>
+                <w:szCs w:val="20"/>
+              </w:rPr>
+            </w:pPr>
+            <w:r>
+              <w:rPr>
+                <w:rFonts w:ascii="Consolas" w:hAnsi="Consolas" w:cs="Consolas"/>
+                <w:color w:val="000000"/>
+                <w:sz w:val="20"/>
+                <w:szCs w:val="20"/>
+              </w:rPr>
+              <w:tab/>
+              <w:t>System.</w:t>
+            </w:r>
+            <w:r>
+              <w:rPr>
+                <w:rFonts w:ascii="Consolas" w:hAnsi="Consolas" w:cs="Consolas"/>
+                <w:b/>
+                <w:bCs/>
+                <w:i/>
+                <w:iCs/>
+                <w:color w:val="0000C0"/>
+                <w:sz w:val="20"/>
+                <w:szCs w:val="20"/>
+              </w:rPr>
+              <w:t>out</w:t>
+            </w:r>
+            <w:r>
+              <w:rPr>
+                <w:rFonts w:ascii="Consolas" w:hAnsi="Consolas" w:cs="Consolas"/>
+                <w:color w:val="000000"/>
+                <w:sz w:val="20"/>
+                <w:szCs w:val="20"/>
+              </w:rPr>
+              <w:t>.println(</w:t>
+            </w:r>
+            <w:r>
+              <w:rPr>
+                <w:rFonts w:ascii="Consolas" w:hAnsi="Consolas" w:cs="Consolas"/>
+                <w:color w:val="2A00FF"/>
+                <w:sz w:val="20"/>
+                <w:szCs w:val="20"/>
+              </w:rPr>
+              <w:t>"integer impl called"</w:t>
+            </w:r>
+            <w:r>
+              <w:rPr>
+                <w:rFonts w:ascii="Consolas" w:hAnsi="Consolas" w:cs="Consolas"/>
+                <w:color w:val="000000"/>
+                <w:sz w:val="20"/>
+                <w:szCs w:val="20"/>
+              </w:rPr>
+              <w:t>);</w:t>
+            </w:r>
+          </w:p>
+          <w:p>
+            <w:pPr>
+              <w:autoSpaceDE w:val="0"/>
+              <w:autoSpaceDN w:val="0"/>
+              <w:adjustRightInd w:val="0"/>
+              <w:rPr>
+                <w:rFonts w:ascii="Consolas" w:hAnsi="Consolas" w:cs="Consolas"/>
+                <w:sz w:val="20"/>
+                <w:szCs w:val="20"/>
+              </w:rPr>
+            </w:pPr>
+            <w:r>
+              <w:rPr>
+                <w:rFonts w:ascii="Consolas" w:hAnsi="Consolas" w:cs="Consolas"/>
+                <w:color w:val="000000"/>
+                <w:sz w:val="20"/>
+                <w:szCs w:val="20"/>
+              </w:rPr>
+              <w:t xml:space="preserve">   }</w:t>
+            </w:r>
+          </w:p>
+          <w:p>
+            <w:pPr>
+              <w:autoSpaceDE w:val="0"/>
+              <w:autoSpaceDN w:val="0"/>
+              <w:adjustRightInd w:val="0"/>
+              <w:rPr>
+                <w:rFonts w:ascii="Consolas" w:hAnsi="Consolas" w:cs="Consolas"/>
+                <w:sz w:val="20"/>
+                <w:szCs w:val="20"/>
+              </w:rPr>
+            </w:pPr>
+            <w:r>
+              <w:rPr>
+                <w:rFonts w:ascii="Consolas" w:hAnsi="Consolas" w:cs="Consolas"/>
+                <w:color w:val="000000"/>
+                <w:sz w:val="20"/>
+                <w:szCs w:val="20"/>
+              </w:rPr>
+              <w:t>}</w:t>
+            </w:r>
+          </w:p>
+          <w:p>
+            <w:pPr>
+              <w:autoSpaceDE w:val="0"/>
+              <w:autoSpaceDN w:val="0"/>
+              <w:adjustRightInd w:val="0"/>
+              <w:rPr>
+                <w:rFonts w:ascii="Consolas" w:hAnsi="Consolas" w:cs="Consolas"/>
+                <w:sz w:val="20"/>
+                <w:szCs w:val="20"/>
+              </w:rPr>
+            </w:pPr>
+          </w:p>
+          <w:p>
+            <w:pPr>
+              <w:autoSpaceDE w:val="0"/>
+              <w:autoSpaceDN w:val="0"/>
+              <w:adjustRightInd w:val="0"/>
+              <w:rPr>
+                <w:rFonts w:ascii="Consolas" w:hAnsi="Consolas" w:cs="Consolas"/>
+                <w:sz w:val="20"/>
+                <w:szCs w:val="20"/>
+              </w:rPr>
+            </w:pPr>
+            <w:r>
+              <w:rPr>
+                <w:rFonts w:ascii="Consolas" w:hAnsi="Consolas" w:cs="Consolas"/>
+                <w:sz w:val="20"/>
+                <w:szCs w:val="20"/>
+              </w:rPr>
+              <w:t>Output:</w:t>
+            </w:r>
+          </w:p>
+          <w:p>
+            <w:pPr>
+              <w:autoSpaceDE w:val="0"/>
+              <w:autoSpaceDN w:val="0"/>
+              <w:adjustRightInd w:val="0"/>
+              <w:rPr>
+                <w:rFonts w:ascii="Consolas" w:hAnsi="Consolas" w:cs="Consolas"/>
+                <w:sz w:val="20"/>
+                <w:szCs w:val="20"/>
+              </w:rPr>
+            </w:pPr>
+            <w:r>
+              <w:rPr>
+                <w:rFonts w:ascii="Consolas" w:hAnsi="Consolas" w:cs="Consolas"/>
+                <w:sz w:val="20"/>
+                <w:szCs w:val="20"/>
+              </w:rPr>
+              <w:t>integer impl called</w:t>
+            </w:r>
+          </w:p>
+          <w:p>
+            <w:pPr>
+              <w:autoSpaceDE w:val="0"/>
+              <w:autoSpaceDN w:val="0"/>
+              <w:adjustRightInd w:val="0"/>
+              <w:rPr>
+                <w:rFonts w:ascii="Consolas" w:hAnsi="Consolas" w:cs="Consolas"/>
+                <w:sz w:val="20"/>
+                <w:szCs w:val="20"/>
               </w:rPr>
             </w:pPr>
           </w:p>
@@ -35227,6 +36086,7 @@
                 <w:sz w:val="16"/>
                 <w:szCs w:val="16"/>
               </w:rPr>
+              <w:lastRenderedPageBreak/>
               <w:tab/>
             </w:r>
             <w:r>
@@ -37211,6 +38071,7 @@
         <w:rPr>
           <w:noProof/>
         </w:rPr>
+        <w:lastRenderedPageBreak/>
         <w:drawing>
           <wp:inline distT="0" distB="0" distL="0" distR="0">
             <wp:extent cx="5937123" cy="2033625"/>
@@ -37276,7 +38137,6 @@
           <w:b/>
           <w:noProof/>
         </w:rPr>
-        <w:lastRenderedPageBreak/>
         <w:drawing>
           <wp:inline distT="0" distB="0" distL="0" distR="0">
             <wp:extent cx="5938596" cy="2084832"/>
@@ -37393,6 +38253,7 @@
           <w:b/>
           <w:noProof/>
         </w:rPr>
+        <w:lastRenderedPageBreak/>
         <w:drawing>
           <wp:inline distT="0" distB="0" distL="0" distR="0">
             <wp:extent cx="5942255" cy="2070202"/>
@@ -37552,7 +38413,6 @@
         <w:spacing w:before="100" w:beforeAutospacing="1" w:after="100" w:afterAutospacing="1" w:line="240" w:lineRule="auto"/>
       </w:pPr>
       <w:r>
-        <w:lastRenderedPageBreak/>
         <w:t>ResponseEntity represents an HTTP response, including headers, body, and status. While @ResponseBody puts the return value into the body of the response, ResponseEntity also allows us to add headers and status code.</w:t>
       </w:r>
     </w:p>
@@ -37852,6 +38712,7 @@
         <w:ind w:left="360"/>
       </w:pPr>
       <w:r>
+        <w:lastRenderedPageBreak/>
         <w:t>Spring provides a very useful way to handle exceptions using ControllerAdvice. </w:t>
       </w:r>
       <w:r>
@@ -38233,7 +39094,6 @@
                 <w:sz w:val="16"/>
                 <w:szCs w:val="16"/>
               </w:rPr>
-              <w:lastRenderedPageBreak/>
               <w:t>public</w:t>
             </w:r>
             <w:r>
@@ -40015,6 +40875,7 @@
                 <w:sz w:val="16"/>
                 <w:szCs w:val="16"/>
               </w:rPr>
+              <w:lastRenderedPageBreak/>
               <w:tab/>
             </w:r>
             <w:r>
@@ -41613,7 +42474,6 @@
                 <w:sz w:val="16"/>
                 <w:szCs w:val="16"/>
               </w:rPr>
-              <w:lastRenderedPageBreak/>
               <w:tab/>
             </w:r>
             <w:r>
@@ -44654,7 +45514,6 @@
                 <w:sz w:val="20"/>
                 <w:szCs w:val="20"/>
               </w:rPr>
-              <w:lastRenderedPageBreak/>
               <w:tab/>
             </w:r>
             <w:r>
@@ -44994,6 +45853,13 @@
         </w:tc>
       </w:tr>
     </w:tbl>
+    <w:p>
+      <w:pPr>
+        <w:rPr>
+          <w:b/>
+        </w:rPr>
+      </w:pPr>
+    </w:p>
     <w:p>
       <w:pPr>
         <w:rPr>

</xml_diff>